<commit_message>
Relatorio Teste Manter Turma preenchido
</commit_message>
<xml_diff>
--- a/Documentos/Relatorio de testes- Manter turma.docx
+++ b/Documentos/Relatorio de testes- Manter turma.docx
@@ -47,8 +47,16 @@
         <w:rPr>
           <w:b/>
         </w:rPr>
-        <w:t>Cenário 1</w:t>
+        <w:t xml:space="preserve">Cenário </w:t>
       </w:r>
+      <w:proofErr w:type="gramStart"/>
+      <w:r>
+        <w:rPr>
+          <w:b/>
+        </w:rPr>
+        <w:t>1</w:t>
+      </w:r>
+      <w:proofErr w:type="gramEnd"/>
     </w:p>
     <w:tbl>
       <w:tblPr>
@@ -154,7 +162,25 @@
                 <w:sz w:val="24"/>
                 <w:szCs w:val="24"/>
               </w:rPr>
-              <w:t>ator na aba “Administrativo”,  seleciona a função “Nova Turma”.</w:t>
+              <w:t>ator na aba “Administrativo”,</w:t>
+            </w:r>
+            <w:proofErr w:type="gramStart"/>
+            <w:r>
+              <w:rPr>
+                <w:rFonts w:cs="Arial"/>
+                <w:sz w:val="24"/>
+                <w:szCs w:val="24"/>
+              </w:rPr>
+              <w:t xml:space="preserve">  </w:t>
+            </w:r>
+            <w:proofErr w:type="gramEnd"/>
+            <w:r>
+              <w:rPr>
+                <w:rFonts w:cs="Arial"/>
+                <w:sz w:val="24"/>
+                <w:szCs w:val="24"/>
+              </w:rPr>
+              <w:t>seleciona a função “Nova Turma”.</w:t>
             </w:r>
           </w:p>
         </w:tc>
@@ -185,7 +211,11 @@
             <w:tcW w:w="1133" w:type="dxa"/>
           </w:tcPr>
           <w:p/>
-          <w:p/>
+          <w:p>
+            <w:r>
+              <w:t>OK</w:t>
+            </w:r>
+          </w:p>
         </w:tc>
       </w:tr>
       <w:tr>
@@ -308,7 +338,11 @@
             <w:tcW w:w="1133" w:type="dxa"/>
           </w:tcPr>
           <w:p/>
-          <w:p/>
+          <w:p>
+            <w:r>
+              <w:t>OK</w:t>
+            </w:r>
+          </w:p>
         </w:tc>
       </w:tr>
       <w:tr>
@@ -433,6 +467,11 @@
             <w:tcW w:w="1133" w:type="dxa"/>
           </w:tcPr>
           <w:p/>
+          <w:p>
+            <w:r>
+              <w:t>OK</w:t>
+            </w:r>
+          </w:p>
         </w:tc>
       </w:tr>
       <w:tr>
@@ -478,7 +517,7 @@
                 <w:sz w:val="24"/>
                 <w:szCs w:val="24"/>
               </w:rPr>
-              <w:t xml:space="preserve">Turma </w:t>
+              <w:t>Turma</w:t>
             </w:r>
             <w:r>
               <w:rPr>
@@ -511,6 +550,11 @@
             <w:tcW w:w="1133" w:type="dxa"/>
           </w:tcPr>
           <w:p/>
+          <w:p>
+            <w:r>
+              <w:t>OK</w:t>
+            </w:r>
+          </w:p>
         </w:tc>
       </w:tr>
     </w:tbl>
@@ -631,7 +675,33 @@
                 <w:sz w:val="24"/>
                 <w:szCs w:val="24"/>
               </w:rPr>
-              <w:t>ator na aba “Administrativo”,  seleciona a função “Alterar”.</w:t>
+              <w:t>ator na aba “Administrativo”</w:t>
+            </w:r>
+            <w:proofErr w:type="gramStart"/>
+            <w:r>
+              <w:rPr>
+                <w:rFonts w:cs="Arial"/>
+                <w:sz w:val="24"/>
+                <w:szCs w:val="24"/>
+              </w:rPr>
+              <w:t>,</w:t>
+            </w:r>
+            <w:r>
+              <w:rPr>
+                <w:rFonts w:cs="Arial"/>
+                <w:sz w:val="24"/>
+                <w:szCs w:val="24"/>
+              </w:rPr>
+              <w:t xml:space="preserve"> seleciona</w:t>
+            </w:r>
+            <w:proofErr w:type="gramEnd"/>
+            <w:r>
+              <w:rPr>
+                <w:rFonts w:cs="Arial"/>
+                <w:sz w:val="24"/>
+                <w:szCs w:val="24"/>
+              </w:rPr>
+              <w:t xml:space="preserve"> a função “Alterar”.</w:t>
             </w:r>
             <w:r>
               <w:rPr>
@@ -670,6 +740,11 @@
             <w:tcW w:w="1133" w:type="dxa"/>
           </w:tcPr>
           <w:p/>
+          <w:p>
+            <w:r>
+              <w:t>OK</w:t>
+            </w:r>
+          </w:p>
           <w:p/>
         </w:tc>
       </w:tr>
@@ -806,7 +881,11 @@
           <w:tcPr>
             <w:tcW w:w="1133" w:type="dxa"/>
           </w:tcPr>
-          <w:p/>
+          <w:p>
+            <w:r>
+              <w:t>OK</w:t>
+            </w:r>
+          </w:p>
           <w:p/>
         </w:tc>
       </w:tr>
@@ -940,7 +1019,11 @@
           <w:tcPr>
             <w:tcW w:w="1133" w:type="dxa"/>
           </w:tcPr>
-          <w:p/>
+          <w:p>
+            <w:r>
+              <w:t>OK</w:t>
+            </w:r>
+          </w:p>
         </w:tc>
       </w:tr>
       <w:tr>
@@ -971,7 +1054,15 @@
                 <w:sz w:val="24"/>
                 <w:szCs w:val="24"/>
               </w:rPr>
-              <w:t xml:space="preserve"> clica no botão Salvar</w:t>
+              <w:t xml:space="preserve"> clica no botão </w:t>
+            </w:r>
+            <w:r>
+              <w:rPr>
+                <w:rFonts w:cs="Arial"/>
+                <w:sz w:val="24"/>
+                <w:szCs w:val="24"/>
+              </w:rPr>
+              <w:t>Alterar</w:t>
             </w:r>
           </w:p>
         </w:tc>
@@ -1018,7 +1109,11 @@
           <w:tcPr>
             <w:tcW w:w="1133" w:type="dxa"/>
           </w:tcPr>
-          <w:p/>
+          <w:p>
+            <w:r>
+              <w:t>OK</w:t>
+            </w:r>
+          </w:p>
         </w:tc>
       </w:tr>
     </w:tbl>
@@ -1145,7 +1240,25 @@
                 <w:sz w:val="24"/>
                 <w:szCs w:val="24"/>
               </w:rPr>
-              <w:t>ator na aba “Administrativo”,  seleciona a função “Visualizar”.</w:t>
+              <w:t>ator na aba “Administrativo”,</w:t>
+            </w:r>
+            <w:proofErr w:type="gramStart"/>
+            <w:r>
+              <w:rPr>
+                <w:rFonts w:cs="Arial"/>
+                <w:sz w:val="24"/>
+                <w:szCs w:val="24"/>
+              </w:rPr>
+              <w:t xml:space="preserve">  </w:t>
+            </w:r>
+            <w:proofErr w:type="gramEnd"/>
+            <w:r>
+              <w:rPr>
+                <w:rFonts w:cs="Arial"/>
+                <w:sz w:val="24"/>
+                <w:szCs w:val="24"/>
+              </w:rPr>
+              <w:t>seleciona a função “Visualizar”.</w:t>
             </w:r>
           </w:p>
         </w:tc>
@@ -1176,7 +1289,11 @@
             <w:tcW w:w="1133" w:type="dxa"/>
           </w:tcPr>
           <w:p/>
-          <w:p/>
+          <w:p>
+            <w:r>
+              <w:t>OK</w:t>
+            </w:r>
+          </w:p>
         </w:tc>
       </w:tr>
       <w:tr>
@@ -1225,7 +1342,11 @@
             <w:tcW w:w="1133" w:type="dxa"/>
           </w:tcPr>
           <w:p/>
-          <w:p/>
+          <w:p>
+            <w:r>
+              <w:t>OK</w:t>
+            </w:r>
+          </w:p>
         </w:tc>
       </w:tr>
     </w:tbl>
@@ -1349,7 +1470,33 @@
                 <w:sz w:val="24"/>
                 <w:szCs w:val="24"/>
               </w:rPr>
-              <w:t>ator na aba “Administrativo”,  seleciona a função “Excluir”.</w:t>
+              <w:t>ator na aba “Administrativo”</w:t>
+            </w:r>
+            <w:proofErr w:type="gramStart"/>
+            <w:r>
+              <w:rPr>
+                <w:rFonts w:cs="Arial"/>
+                <w:sz w:val="24"/>
+                <w:szCs w:val="24"/>
+              </w:rPr>
+              <w:t>,</w:t>
+            </w:r>
+            <w:r>
+              <w:rPr>
+                <w:rFonts w:cs="Arial"/>
+                <w:sz w:val="24"/>
+                <w:szCs w:val="24"/>
+              </w:rPr>
+              <w:t xml:space="preserve"> seleciona</w:t>
+            </w:r>
+            <w:proofErr w:type="gramEnd"/>
+            <w:r>
+              <w:rPr>
+                <w:rFonts w:cs="Arial"/>
+                <w:sz w:val="24"/>
+                <w:szCs w:val="24"/>
+              </w:rPr>
+              <w:t xml:space="preserve"> a função “Excluir”.</w:t>
             </w:r>
           </w:p>
         </w:tc>
@@ -1380,7 +1527,11 @@
             <w:tcW w:w="1133" w:type="dxa"/>
           </w:tcPr>
           <w:p/>
-          <w:p/>
+          <w:p>
+            <w:r>
+              <w:t>OK</w:t>
+            </w:r>
+          </w:p>
         </w:tc>
       </w:tr>
       <w:tr>
@@ -1436,7 +1587,25 @@
                 <w:sz w:val="24"/>
                 <w:szCs w:val="24"/>
               </w:rPr>
-              <w:t>Funcionário deletado com sucesso!</w:t>
+              <w:t xml:space="preserve">Turma </w:t>
+            </w:r>
+            <w:proofErr w:type="gramStart"/>
+            <w:r>
+              <w:rPr>
+                <w:rFonts w:cs="Arial"/>
+                <w:sz w:val="24"/>
+                <w:szCs w:val="24"/>
+              </w:rPr>
+              <w:t>deletada</w:t>
+            </w:r>
+            <w:proofErr w:type="gramEnd"/>
+            <w:r>
+              <w:rPr>
+                <w:rFonts w:cs="Arial"/>
+                <w:sz w:val="24"/>
+                <w:szCs w:val="24"/>
+              </w:rPr>
+              <w:t xml:space="preserve"> com sucesso!</w:t>
             </w:r>
             <w:r>
               <w:rPr>
@@ -1452,7 +1621,11 @@
           <w:tcPr>
             <w:tcW w:w="1133" w:type="dxa"/>
           </w:tcPr>
-          <w:p/>
+          <w:p>
+            <w:r>
+              <w:t>OK</w:t>
+            </w:r>
+          </w:p>
         </w:tc>
       </w:tr>
     </w:tbl>
@@ -1576,7 +1749,25 @@
                 <w:sz w:val="24"/>
                 <w:szCs w:val="24"/>
               </w:rPr>
-              <w:t>ator na aba “Administrativo”,  seleciona a função “Excluir”.</w:t>
+              <w:t>ator na aba “Administrativo”,</w:t>
+            </w:r>
+            <w:proofErr w:type="gramStart"/>
+            <w:r>
+              <w:rPr>
+                <w:rFonts w:cs="Arial"/>
+                <w:sz w:val="24"/>
+                <w:szCs w:val="24"/>
+              </w:rPr>
+              <w:t xml:space="preserve">  </w:t>
+            </w:r>
+            <w:proofErr w:type="gramEnd"/>
+            <w:r>
+              <w:rPr>
+                <w:rFonts w:cs="Arial"/>
+                <w:sz w:val="24"/>
+                <w:szCs w:val="24"/>
+              </w:rPr>
+              <w:t>seleciona a função “Excluir”.</w:t>
             </w:r>
           </w:p>
         </w:tc>
@@ -1607,7 +1798,11 @@
             <w:tcW w:w="1133" w:type="dxa"/>
           </w:tcPr>
           <w:p/>
-          <w:p/>
+          <w:p>
+            <w:r>
+              <w:t>OK</w:t>
+            </w:r>
+          </w:p>
         </w:tc>
       </w:tr>
       <w:tr>
@@ -1627,15 +1822,7 @@
                 <w:sz w:val="24"/>
                 <w:szCs w:val="24"/>
               </w:rPr>
-              <w:t>O ator clica no botão “Cancelar</w:t>
-            </w:r>
-            <w:r>
-              <w:rPr>
-                <w:rFonts w:cs="Arial"/>
-                <w:sz w:val="24"/>
-                <w:szCs w:val="24"/>
-              </w:rPr>
-              <w:t>”.</w:t>
+              <w:t>O ator clica no botão “Cancelar”.</w:t>
             </w:r>
           </w:p>
         </w:tc>
@@ -1679,7 +1866,11 @@
           <w:tcPr>
             <w:tcW w:w="1133" w:type="dxa"/>
           </w:tcPr>
-          <w:p/>
+          <w:p>
+            <w:r>
+              <w:t>OK</w:t>
+            </w:r>
+          </w:p>
         </w:tc>
       </w:tr>
     </w:tbl>
@@ -1897,8 +2088,18 @@
                 <w:sz w:val="24"/>
                 <w:szCs w:val="24"/>
               </w:rPr>
-              <w:t>s não preenchidos</w:t>
-            </w:r>
+              <w:t xml:space="preserve">s não </w:t>
+            </w:r>
+            <w:proofErr w:type="gramStart"/>
+            <w:r>
+              <w:rPr>
+                <w:rFonts w:cs="Arial"/>
+                <w:sz w:val="24"/>
+                <w:szCs w:val="24"/>
+              </w:rPr>
+              <w:t>preenchidos</w:t>
+            </w:r>
+            <w:proofErr w:type="gramEnd"/>
           </w:p>
         </w:tc>
         <w:tc>
@@ -1906,7 +2107,11 @@
             <w:tcW w:w="1133" w:type="dxa"/>
           </w:tcPr>
           <w:p/>
-          <w:p/>
+          <w:p>
+            <w:r>
+              <w:t>OK</w:t>
+            </w:r>
+          </w:p>
         </w:tc>
       </w:tr>
     </w:tbl>
@@ -2084,8 +2289,18 @@
                 <w:sz w:val="24"/>
                 <w:szCs w:val="24"/>
               </w:rPr>
-              <w:t xml:space="preserve"> acessada</w:t>
-            </w:r>
+              <w:t xml:space="preserve"> </w:t>
+            </w:r>
+            <w:proofErr w:type="gramStart"/>
+            <w:r>
+              <w:rPr>
+                <w:rFonts w:cs="Arial"/>
+                <w:sz w:val="24"/>
+                <w:szCs w:val="24"/>
+              </w:rPr>
+              <w:t>acessada</w:t>
+            </w:r>
+            <w:proofErr w:type="gramEnd"/>
             <w:r>
               <w:rPr>
                 <w:rFonts w:cs="Arial"/>
@@ -2110,7 +2325,11 @@
             <w:tcW w:w="1133" w:type="dxa"/>
           </w:tcPr>
           <w:p/>
-          <w:p/>
+          <w:p>
+            <w:r>
+              <w:t>OK</w:t>
+            </w:r>
+          </w:p>
         </w:tc>
       </w:tr>
     </w:tbl>
@@ -2127,7 +2346,7 @@
 
 <file path=word/endnotes.xml><?xml version="1.0" encoding="utf-8"?>
 <w:endnotes xmlns:ve="http://schemas.openxmlformats.org/markup-compatibility/2006" xmlns:o="urn:schemas-microsoft-com:office:office" xmlns:r="http://schemas.openxmlformats.org/officeDocument/2006/relationships" xmlns:m="http://schemas.openxmlformats.org/officeDocument/2006/math" xmlns:v="urn:schemas-microsoft-com:vml" xmlns:wp="http://schemas.openxmlformats.org/drawingml/2006/wordprocessingDrawing" xmlns:w10="urn:schemas-microsoft-com:office:word" xmlns:w="http://schemas.openxmlformats.org/wordprocessingml/2006/main" xmlns:wne="http://schemas.microsoft.com/office/word/2006/wordml">
-  <w:endnote w:type="separator" w:id="0">
+  <w:endnote w:type="separator" w:id="-1">
     <w:p>
       <w:pPr>
         <w:spacing w:line="240" w:lineRule="auto"/>
@@ -2137,7 +2356,7 @@
       </w:r>
     </w:p>
   </w:endnote>
-  <w:endnote w:type="continuationSeparator" w:id="1">
+  <w:endnote w:type="continuationSeparator" w:id="0">
     <w:p>
       <w:pPr>
         <w:spacing w:line="240" w:lineRule="auto"/>
@@ -2152,7 +2371,7 @@
 
 <file path=word/footnotes.xml><?xml version="1.0" encoding="utf-8"?>
 <w:footnotes xmlns:ve="http://schemas.openxmlformats.org/markup-compatibility/2006" xmlns:o="urn:schemas-microsoft-com:office:office" xmlns:r="http://schemas.openxmlformats.org/officeDocument/2006/relationships" xmlns:m="http://schemas.openxmlformats.org/officeDocument/2006/math" xmlns:v="urn:schemas-microsoft-com:vml" xmlns:wp="http://schemas.openxmlformats.org/drawingml/2006/wordprocessingDrawing" xmlns:w10="urn:schemas-microsoft-com:office:word" xmlns:w="http://schemas.openxmlformats.org/wordprocessingml/2006/main" xmlns:wne="http://schemas.microsoft.com/office/word/2006/wordml">
-  <w:footnote w:type="separator" w:id="0">
+  <w:footnote w:type="separator" w:id="-1">
     <w:p>
       <w:pPr>
         <w:spacing w:line="240" w:lineRule="auto"/>
@@ -2162,7 +2381,7 @@
       </w:r>
     </w:p>
   </w:footnote>
-  <w:footnote w:type="continuationSeparator" w:id="1">
+  <w:footnote w:type="continuationSeparator" w:id="0">
     <w:p>
       <w:pPr>
         <w:spacing w:line="240" w:lineRule="auto"/>
@@ -2838,7 +3057,7 @@
   <a:extraClrSchemeLst/>
   <a:extLst>
     <a:ext uri="{05A4C25C-085E-4340-85A3-A5531E510DB2}">
-      <thm15:themeFamily xmlns="" xmlns:thm15="http://schemas.microsoft.com/office/thememl/2012/main" name="Office Theme" id="{62F939B6-93AF-4DB8-9C6B-D6C7DFDC589F}" vid="{4A3C46E8-61CC-4603-A589-7422A47A8E4A}"/>
+      <thm15:themeFamily xmlns:thm15="http://schemas.microsoft.com/office/thememl/2012/main" xmlns="" name="Office Theme" id="{62F939B6-93AF-4DB8-9C6B-D6C7DFDC589F}" vid="{4A3C46E8-61CC-4603-A589-7422A47A8E4A}"/>
     </a:ext>
   </a:extLst>
 </a:theme>
@@ -2849,7 +3068,7 @@
 </file>
 
 <file path=customXml/itemProps1.xml><?xml version="1.0" encoding="utf-8"?>
-<ds:datastoreItem xmlns:ds="http://schemas.openxmlformats.org/officeDocument/2006/customXml" ds:itemID="{50293676-4154-4B8C-9080-AF123F0BD92F}">
+<ds:datastoreItem xmlns:ds="http://schemas.openxmlformats.org/officeDocument/2006/customXml" ds:itemID="{D83E2B91-D3E9-48A9-B821-B36D79714124}">
   <ds:schemaRefs>
     <ds:schemaRef ds:uri="http://schemas.openxmlformats.org/officeDocument/2006/bibliography"/>
   </ds:schemaRefs>

</xml_diff>